<commit_message>
Added support for hardware V1.7 Remote
Added support for hardware V1.7 Remote - different PIN assignments and 4
external protected sensor ports.
Also fixed few bugs along the way.
</commit_message>
<xml_diff>
--- a/Docs/HW15 - Moteino Mega pins assignment (Remote station).docx
+++ b/Docs/HW15 - Moteino Mega pins assignment (Remote station).docx
@@ -148,7 +148,13 @@
           </w:tcPr>
           <w:p>
             <w:r>
-              <w:t xml:space="preserve">FTDI hookup. Used to load firmware and for debut output. </w:t>
+              <w:t>FTDI hookup. Used to load firmware and for debu</w:t>
+            </w:r>
+            <w:r>
+              <w:t>g</w:t>
+            </w:r>
+            <w:r>
+              <w:t xml:space="preserve"> output. </w:t>
             </w:r>
           </w:p>
         </w:tc>
@@ -783,10 +789,779 @@
         </w:tc>
       </w:tr>
     </w:tbl>
+    <w:p/>
     <w:p>
-      <w:bookmarkStart w:id="0" w:name="_GoBack"/>
-      <w:bookmarkEnd w:id="0"/>
+      <w:pPr>
+        <w:pStyle w:val="Heading2"/>
+        <w:jc w:val="center"/>
+      </w:pPr>
+      <w:r>
+        <w:br w:type="page"/>
+      </w:r>
+      <w:r>
+        <w:lastRenderedPageBreak/>
+        <w:t>SmartG</w:t>
+      </w:r>
+      <w:r>
+        <w:t>arden Remote Controller, HW v1.7</w:t>
+      </w:r>
+      <w:r>
+        <w:br/>
+        <w:t>IO Pin Assignment</w:t>
+      </w:r>
+      <w:r>
+        <w:br/>
+        <w:t>v0.9</w:t>
+      </w:r>
     </w:p>
+    <w:tbl>
+      <w:tblPr>
+        <w:tblStyle w:val="TableGrid"/>
+        <w:tblW w:w="0" w:type="auto"/>
+        <w:tblInd w:w="-900" w:type="dxa"/>
+        <w:tblLook w:val="04A0" w:firstRow="1" w:lastRow="0" w:firstColumn="1" w:lastColumn="0" w:noHBand="0" w:noVBand="1"/>
+      </w:tblPr>
+      <w:tblGrid>
+        <w:gridCol w:w="2088"/>
+        <w:gridCol w:w="2160"/>
+        <w:gridCol w:w="5524"/>
+      </w:tblGrid>
+      <w:tr>
+        <w:tc>
+          <w:tcPr>
+            <w:tcW w:w="2088" w:type="dxa"/>
+          </w:tcPr>
+          <w:p>
+            <w:r>
+              <w:t>Arduino PINS</w:t>
+            </w:r>
+          </w:p>
+        </w:tc>
+        <w:tc>
+          <w:tcPr>
+            <w:tcW w:w="2160" w:type="dxa"/>
+          </w:tcPr>
+          <w:p>
+            <w:r>
+              <w:t>Description</w:t>
+            </w:r>
+          </w:p>
+        </w:tc>
+        <w:tc>
+          <w:tcPr>
+            <w:tcW w:w="5524" w:type="dxa"/>
+          </w:tcPr>
+          <w:p>
+            <w:r>
+              <w:t>Assignment</w:t>
+            </w:r>
+          </w:p>
+        </w:tc>
+      </w:tr>
+      <w:tr>
+        <w:tc>
+          <w:tcPr>
+            <w:tcW w:w="2088" w:type="dxa"/>
+          </w:tcPr>
+          <w:p>
+            <w:r>
+              <w:t>D8, D9</w:t>
+            </w:r>
+          </w:p>
+        </w:tc>
+        <w:tc>
+          <w:tcPr>
+            <w:tcW w:w="2160" w:type="dxa"/>
+          </w:tcPr>
+          <w:p>
+            <w:r>
+              <w:t>Serial 0</w:t>
+            </w:r>
+          </w:p>
+        </w:tc>
+        <w:tc>
+          <w:tcPr>
+            <w:tcW w:w="5524" w:type="dxa"/>
+          </w:tcPr>
+          <w:p>
+            <w:r>
+              <w:t>FTDI hookup. Use</w:t>
+            </w:r>
+            <w:r>
+              <w:t>d to load firmware and for debug</w:t>
+            </w:r>
+            <w:r>
+              <w:t xml:space="preserve"> output. </w:t>
+            </w:r>
+          </w:p>
+        </w:tc>
+      </w:tr>
+      <w:tr>
+        <w:tc>
+          <w:tcPr>
+            <w:tcW w:w="2088" w:type="dxa"/>
+          </w:tcPr>
+          <w:p>
+            <w:r>
+              <w:t>D10, D11</w:t>
+            </w:r>
+          </w:p>
+        </w:tc>
+        <w:tc>
+          <w:tcPr>
+            <w:tcW w:w="2160" w:type="dxa"/>
+          </w:tcPr>
+          <w:p>
+            <w:r>
+              <w:t>Serial 1</w:t>
+            </w:r>
+          </w:p>
+        </w:tc>
+        <w:tc>
+          <w:tcPr>
+            <w:tcW w:w="5524" w:type="dxa"/>
+          </w:tcPr>
+          <w:p>
+            <w:r>
+              <w:rPr>
+                <w:highlight w:val="green"/>
+              </w:rPr>
+              <w:t>Available</w:t>
+            </w:r>
+          </w:p>
+        </w:tc>
+      </w:tr>
+      <w:tr>
+        <w:tc>
+          <w:tcPr>
+            <w:tcW w:w="2088" w:type="dxa"/>
+          </w:tcPr>
+          <w:p>
+            <w:r>
+              <w:t>D12, D13, D14, D18</w:t>
+            </w:r>
+          </w:p>
+        </w:tc>
+        <w:tc>
+          <w:tcPr>
+            <w:tcW w:w="2160" w:type="dxa"/>
+          </w:tcPr>
+          <w:p>
+            <w:r>
+              <w:t>GPIO pins</w:t>
+            </w:r>
+          </w:p>
+        </w:tc>
+        <w:tc>
+          <w:tcPr>
+            <w:tcW w:w="5524" w:type="dxa"/>
+          </w:tcPr>
+          <w:p>
+            <w:r>
+              <w:t xml:space="preserve">Parallel </w:t>
+            </w:r>
+            <w:r>
+              <w:t>4</w:t>
+            </w:r>
+            <w:r>
+              <w:t>-channel zones control – driving relays</w:t>
+            </w:r>
+          </w:p>
+        </w:tc>
+      </w:tr>
+      <w:tr>
+        <w:tc>
+          <w:tcPr>
+            <w:tcW w:w="2088" w:type="dxa"/>
+          </w:tcPr>
+          <w:p>
+            <w:r>
+              <w:t>D19, D20, D21, D22</w:t>
+            </w:r>
+          </w:p>
+        </w:tc>
+        <w:tc>
+          <w:tcPr>
+            <w:tcW w:w="2160" w:type="dxa"/>
+          </w:tcPr>
+          <w:p>
+            <w:r>
+              <w:t>GPIO pins</w:t>
+            </w:r>
+          </w:p>
+        </w:tc>
+        <w:tc>
+          <w:tcPr>
+            <w:tcW w:w="5524" w:type="dxa"/>
+          </w:tcPr>
+          <w:p>
+            <w:r>
+              <w:t>Input buttons</w:t>
+            </w:r>
+          </w:p>
+        </w:tc>
+      </w:tr>
+      <w:tr>
+        <w:tc>
+          <w:tcPr>
+            <w:tcW w:w="2088" w:type="dxa"/>
+          </w:tcPr>
+          <w:p>
+            <w:r>
+              <w:t>D15</w:t>
+            </w:r>
+          </w:p>
+        </w:tc>
+        <w:tc>
+          <w:tcPr>
+            <w:tcW w:w="2160" w:type="dxa"/>
+          </w:tcPr>
+          <w:p>
+            <w:r>
+              <w:t>GPIO</w:t>
+            </w:r>
+          </w:p>
+        </w:tc>
+        <w:tc>
+          <w:tcPr>
+            <w:tcW w:w="5524" w:type="dxa"/>
+          </w:tcPr>
+          <w:p>
+            <w:r>
+              <w:t>Moteino LED</w:t>
+            </w:r>
+          </w:p>
+        </w:tc>
+      </w:tr>
+      <w:tr>
+        <w:tc>
+          <w:tcPr>
+            <w:tcW w:w="2088" w:type="dxa"/>
+          </w:tcPr>
+          <w:p>
+            <w:r>
+              <w:t>D16</w:t>
+            </w:r>
+          </w:p>
+        </w:tc>
+        <w:tc>
+          <w:tcPr>
+            <w:tcW w:w="2160" w:type="dxa"/>
+          </w:tcPr>
+          <w:p>
+            <w:r>
+              <w:t>I2C SCL/GPIO</w:t>
+            </w:r>
+          </w:p>
+        </w:tc>
+        <w:tc>
+          <w:tcPr>
+            <w:tcW w:w="5524" w:type="dxa"/>
+          </w:tcPr>
+          <w:p>
+            <w:r>
+              <w:t>I2C LCD</w:t>
+            </w:r>
+          </w:p>
+        </w:tc>
+      </w:tr>
+      <w:tr>
+        <w:tc>
+          <w:tcPr>
+            <w:tcW w:w="2088" w:type="dxa"/>
+          </w:tcPr>
+          <w:p>
+            <w:r>
+              <w:t>D17</w:t>
+            </w:r>
+          </w:p>
+        </w:tc>
+        <w:tc>
+          <w:tcPr>
+            <w:tcW w:w="2160" w:type="dxa"/>
+          </w:tcPr>
+          <w:p>
+            <w:r>
+              <w:t>I2C SDA/GPIO</w:t>
+            </w:r>
+          </w:p>
+        </w:tc>
+        <w:tc>
+          <w:tcPr>
+            <w:tcW w:w="5524" w:type="dxa"/>
+          </w:tcPr>
+          <w:p>
+            <w:r>
+              <w:t>I2C LCD</w:t>
+            </w:r>
+          </w:p>
+        </w:tc>
+      </w:tr>
+      <w:tr>
+        <w:tc>
+          <w:tcPr>
+            <w:tcW w:w="2088" w:type="dxa"/>
+          </w:tcPr>
+          <w:p>
+            <w:r>
+              <w:t>D23</w:t>
+            </w:r>
+          </w:p>
+        </w:tc>
+        <w:tc>
+          <w:tcPr>
+            <w:tcW w:w="2160" w:type="dxa"/>
+          </w:tcPr>
+          <w:p>
+            <w:r>
+              <w:t>GPIO</w:t>
+            </w:r>
+          </w:p>
+        </w:tc>
+        <w:tc>
+          <w:tcPr>
+            <w:tcW w:w="5524" w:type="dxa"/>
+          </w:tcPr>
+          <w:p>
+            <w:r>
+              <w:t>Moteino FLASH</w:t>
+            </w:r>
+          </w:p>
+        </w:tc>
+      </w:tr>
+      <w:tr>
+        <w:tc>
+          <w:tcPr>
+            <w:tcW w:w="2088" w:type="dxa"/>
+          </w:tcPr>
+          <w:p>
+            <w:r>
+              <w:t>A0, A1, A2, A3</w:t>
+            </w:r>
+          </w:p>
+        </w:tc>
+        <w:tc>
+          <w:tcPr>
+            <w:tcW w:w="2160" w:type="dxa"/>
+          </w:tcPr>
+          <w:p>
+            <w:r>
+              <w:t>Analog/GPIO</w:t>
+            </w:r>
+          </w:p>
+        </w:tc>
+        <w:tc>
+          <w:tcPr>
+            <w:tcW w:w="5524" w:type="dxa"/>
+          </w:tcPr>
+          <w:p>
+            <w:r>
+              <w:rPr>
+                <w:highlight w:val="green"/>
+              </w:rPr>
+              <w:t>Available</w:t>
+            </w:r>
+          </w:p>
+        </w:tc>
+      </w:tr>
+      <w:tr>
+        <w:tc>
+          <w:tcPr>
+            <w:tcW w:w="2088" w:type="dxa"/>
+          </w:tcPr>
+          <w:p>
+            <w:r>
+              <w:t>A4</w:t>
+            </w:r>
+          </w:p>
+        </w:tc>
+        <w:tc>
+          <w:tcPr>
+            <w:tcW w:w="2160" w:type="dxa"/>
+          </w:tcPr>
+          <w:p>
+            <w:r>
+              <w:t>Analog/GPIO</w:t>
+            </w:r>
+          </w:p>
+        </w:tc>
+        <w:tc>
+          <w:tcPr>
+            <w:tcW w:w="5524" w:type="dxa"/>
+          </w:tcPr>
+          <w:p>
+            <w:r>
+              <w:t>External Sensor 1</w:t>
+            </w:r>
+          </w:p>
+        </w:tc>
+      </w:tr>
+      <w:tr>
+        <w:tc>
+          <w:tcPr>
+            <w:tcW w:w="2088" w:type="dxa"/>
+          </w:tcPr>
+          <w:p>
+            <w:r>
+              <w:t>A5</w:t>
+            </w:r>
+          </w:p>
+        </w:tc>
+        <w:tc>
+          <w:tcPr>
+            <w:tcW w:w="2160" w:type="dxa"/>
+          </w:tcPr>
+          <w:p>
+            <w:r>
+              <w:t>Analog/GPIO</w:t>
+            </w:r>
+          </w:p>
+        </w:tc>
+        <w:tc>
+          <w:tcPr>
+            <w:tcW w:w="5524" w:type="dxa"/>
+          </w:tcPr>
+          <w:p>
+            <w:r>
+              <w:t>External Sensor 2</w:t>
+            </w:r>
+          </w:p>
+        </w:tc>
+      </w:tr>
+      <w:tr>
+        <w:tc>
+          <w:tcPr>
+            <w:tcW w:w="2088" w:type="dxa"/>
+          </w:tcPr>
+          <w:p>
+            <w:r>
+              <w:t>A6</w:t>
+            </w:r>
+          </w:p>
+        </w:tc>
+        <w:tc>
+          <w:tcPr>
+            <w:tcW w:w="2160" w:type="dxa"/>
+          </w:tcPr>
+          <w:p>
+            <w:r>
+              <w:t>Analog/GPIO</w:t>
+            </w:r>
+          </w:p>
+        </w:tc>
+        <w:tc>
+          <w:tcPr>
+            <w:tcW w:w="5524" w:type="dxa"/>
+          </w:tcPr>
+          <w:p>
+            <w:r>
+              <w:t>External Sensor 3</w:t>
+            </w:r>
+          </w:p>
+        </w:tc>
+      </w:tr>
+      <w:tr>
+        <w:tc>
+          <w:tcPr>
+            <w:tcW w:w="2088" w:type="dxa"/>
+          </w:tcPr>
+          <w:p>
+            <w:r>
+              <w:t>A7</w:t>
+            </w:r>
+          </w:p>
+        </w:tc>
+        <w:tc>
+          <w:tcPr>
+            <w:tcW w:w="2160" w:type="dxa"/>
+          </w:tcPr>
+          <w:p>
+            <w:r>
+              <w:t>Analog/GPIO</w:t>
+            </w:r>
+          </w:p>
+        </w:tc>
+        <w:tc>
+          <w:tcPr>
+            <w:tcW w:w="5524" w:type="dxa"/>
+          </w:tcPr>
+          <w:p>
+            <w:r>
+              <w:t>External Sensor 4</w:t>
+            </w:r>
+          </w:p>
+        </w:tc>
+      </w:tr>
+      <w:tr>
+        <w:tc>
+          <w:tcPr>
+            <w:tcW w:w="2088" w:type="dxa"/>
+          </w:tcPr>
+          <w:p>
+            <w:r>
+              <w:t>D0</w:t>
+            </w:r>
+          </w:p>
+        </w:tc>
+        <w:tc>
+          <w:tcPr>
+            <w:tcW w:w="2160" w:type="dxa"/>
+          </w:tcPr>
+          <w:p>
+            <w:r>
+              <w:t>GPIO</w:t>
+            </w:r>
+          </w:p>
+        </w:tc>
+        <w:tc>
+          <w:tcPr>
+            <w:tcW w:w="5524" w:type="dxa"/>
+          </w:tcPr>
+          <w:p>
+            <w:r>
+              <w:rPr>
+                <w:highlight w:val="green"/>
+              </w:rPr>
+              <w:t>Available</w:t>
+            </w:r>
+            <w:bookmarkStart w:id="0" w:name="_GoBack"/>
+            <w:bookmarkEnd w:id="0"/>
+          </w:p>
+        </w:tc>
+      </w:tr>
+      <w:tr>
+        <w:tc>
+          <w:tcPr>
+            <w:tcW w:w="2088" w:type="dxa"/>
+          </w:tcPr>
+          <w:p>
+            <w:r>
+              <w:t>D1</w:t>
+            </w:r>
+          </w:p>
+        </w:tc>
+        <w:tc>
+          <w:tcPr>
+            <w:tcW w:w="2160" w:type="dxa"/>
+          </w:tcPr>
+          <w:p>
+            <w:r>
+              <w:t>GPIO</w:t>
+            </w:r>
+          </w:p>
+        </w:tc>
+        <w:tc>
+          <w:tcPr>
+            <w:tcW w:w="5524" w:type="dxa"/>
+          </w:tcPr>
+          <w:p>
+            <w:r>
+              <w:rPr>
+                <w:highlight w:val="green"/>
+              </w:rPr>
+              <w:t>Available</w:t>
+            </w:r>
+          </w:p>
+        </w:tc>
+      </w:tr>
+      <w:tr>
+        <w:tc>
+          <w:tcPr>
+            <w:tcW w:w="2088" w:type="dxa"/>
+          </w:tcPr>
+          <w:p>
+            <w:r>
+              <w:t>D2</w:t>
+            </w:r>
+          </w:p>
+        </w:tc>
+        <w:tc>
+          <w:tcPr>
+            <w:tcW w:w="2160" w:type="dxa"/>
+          </w:tcPr>
+          <w:p>
+            <w:r>
+              <w:t>GPIO</w:t>
+            </w:r>
+          </w:p>
+        </w:tc>
+        <w:tc>
+          <w:tcPr>
+            <w:tcW w:w="5524" w:type="dxa"/>
+          </w:tcPr>
+          <w:p>
+            <w:r>
+              <w:t>Moteino Transceiver</w:t>
+            </w:r>
+          </w:p>
+        </w:tc>
+      </w:tr>
+      <w:tr>
+        <w:tc>
+          <w:tcPr>
+            <w:tcW w:w="2088" w:type="dxa"/>
+          </w:tcPr>
+          <w:p>
+            <w:r>
+              <w:t>D3</w:t>
+            </w:r>
+          </w:p>
+        </w:tc>
+        <w:tc>
+          <w:tcPr>
+            <w:tcW w:w="2160" w:type="dxa"/>
+          </w:tcPr>
+          <w:p>
+            <w:r>
+              <w:t>GPIO</w:t>
+            </w:r>
+          </w:p>
+        </w:tc>
+        <w:tc>
+          <w:tcPr>
+            <w:tcW w:w="5524" w:type="dxa"/>
+          </w:tcPr>
+          <w:p>
+            <w:r>
+              <w:rPr>
+                <w:highlight w:val="green"/>
+              </w:rPr>
+              <w:t>Available</w:t>
+            </w:r>
+          </w:p>
+        </w:tc>
+      </w:tr>
+      <w:tr>
+        <w:tc>
+          <w:tcPr>
+            <w:tcW w:w="2088" w:type="dxa"/>
+          </w:tcPr>
+          <w:p>
+            <w:r>
+              <w:t>D4</w:t>
+            </w:r>
+          </w:p>
+        </w:tc>
+        <w:tc>
+          <w:tcPr>
+            <w:tcW w:w="2160" w:type="dxa"/>
+          </w:tcPr>
+          <w:p>
+            <w:r>
+              <w:t>GPIO</w:t>
+            </w:r>
+          </w:p>
+        </w:tc>
+        <w:tc>
+          <w:tcPr>
+            <w:tcW w:w="5524" w:type="dxa"/>
+          </w:tcPr>
+          <w:p>
+            <w:r>
+              <w:t>Moteino Transceiver</w:t>
+            </w:r>
+          </w:p>
+        </w:tc>
+      </w:tr>
+      <w:tr>
+        <w:tc>
+          <w:tcPr>
+            <w:tcW w:w="2088" w:type="dxa"/>
+          </w:tcPr>
+          <w:p>
+            <w:r>
+              <w:t>D5</w:t>
+            </w:r>
+          </w:p>
+        </w:tc>
+        <w:tc>
+          <w:tcPr>
+            <w:tcW w:w="2160" w:type="dxa"/>
+          </w:tcPr>
+          <w:p>
+            <w:r>
+              <w:t>GPIO</w:t>
+            </w:r>
+          </w:p>
+        </w:tc>
+        <w:tc>
+          <w:tcPr>
+            <w:tcW w:w="5524" w:type="dxa"/>
+          </w:tcPr>
+          <w:p>
+            <w:r>
+              <w:t>SPI MO</w:t>
+            </w:r>
+          </w:p>
+        </w:tc>
+      </w:tr>
+      <w:tr>
+        <w:tc>
+          <w:tcPr>
+            <w:tcW w:w="2088" w:type="dxa"/>
+          </w:tcPr>
+          <w:p>
+            <w:r>
+              <w:t>D6</w:t>
+            </w:r>
+          </w:p>
+        </w:tc>
+        <w:tc>
+          <w:tcPr>
+            <w:tcW w:w="2160" w:type="dxa"/>
+          </w:tcPr>
+          <w:p>
+            <w:r>
+              <w:t>GPIO</w:t>
+            </w:r>
+          </w:p>
+        </w:tc>
+        <w:tc>
+          <w:tcPr>
+            <w:tcW w:w="5524" w:type="dxa"/>
+          </w:tcPr>
+          <w:p>
+            <w:r>
+              <w:t>SPI MI</w:t>
+            </w:r>
+          </w:p>
+        </w:tc>
+      </w:tr>
+      <w:tr>
+        <w:tc>
+          <w:tcPr>
+            <w:tcW w:w="2088" w:type="dxa"/>
+          </w:tcPr>
+          <w:p>
+            <w:r>
+              <w:t>D7</w:t>
+            </w:r>
+          </w:p>
+        </w:tc>
+        <w:tc>
+          <w:tcPr>
+            <w:tcW w:w="2160" w:type="dxa"/>
+          </w:tcPr>
+          <w:p>
+            <w:r>
+              <w:t>GPIO</w:t>
+            </w:r>
+          </w:p>
+        </w:tc>
+        <w:tc>
+          <w:tcPr>
+            <w:tcW w:w="5524" w:type="dxa"/>
+          </w:tcPr>
+          <w:p>
+            <w:r>
+              <w:t>SPI SCK</w:t>
+            </w:r>
+          </w:p>
+        </w:tc>
+      </w:tr>
+    </w:tbl>
+    <w:p/>
+    <w:p/>
     <w:sectPr>
       <w:headerReference w:type="even" r:id="rId9"/>
       <w:headerReference w:type="default" r:id="rId10"/>

</xml_diff>

<commit_message>
Fixed some config issues with HW v1.6
Fixed some config issues with v1.6HW (MoteinoMega with RFM69, 4 channels
watering, DHT21 sensor) that were broken due to added support of v1.7HW.

Seems to be working now, ready to be used.
</commit_message>
<xml_diff>
--- a/Docs/HW15 - Moteino Mega pins assignment (Remote station).docx
+++ b/Docs/HW15 - Moteino Mega pins assignment (Remote station).docx
@@ -69,6 +69,11 @@
         <w:t>SmartGarden Remote Controller, HW v1.5</w:t>
       </w:r>
       <w:r>
+        <w:t>/v1.6</w:t>
+      </w:r>
+      <w:bookmarkStart w:id="0" w:name="_GoBack"/>
+      <w:bookmarkEnd w:id="0"/>
+      <w:r>
         <w:br/>
         <w:t>IO Pin Assignment</w:t>
       </w:r>
@@ -800,10 +805,7 @@
       </w:r>
       <w:r>
         <w:lastRenderedPageBreak/>
-        <w:t>SmartG</w:t>
-      </w:r>
-      <w:r>
-        <w:t>arden Remote Controller, HW v1.7</w:t>
+        <w:t>SmartGarden Remote Controller, HW v1.7</w:t>
       </w:r>
       <w:r>
         <w:br/>
@@ -1324,8 +1326,6 @@
               </w:rPr>
               <w:t>Available</w:t>
             </w:r>
-            <w:bookmarkStart w:id="0" w:name="_GoBack"/>
-            <w:bookmarkEnd w:id="0"/>
           </w:p>
         </w:tc>
       </w:tr>

</xml_diff>